<commit_message>
updated to new plots
</commit_message>
<xml_diff>
--- a/inst/rmd/template_landscape.docx
+++ b/inst/rmd/template_landscape.docx
@@ -4,11 +4,9 @@
   <w:body>
     <w:p>
       <w:pPr>
-        <w:spacing w:after="0"/>
+        <w:pStyle w:val="BodyText"/>
         <w:rPr>
-          <w:rFonts w:ascii="Open Sans" w:hAnsi="Open Sans" w:cs="Open Sans"/>
-          <w:sz w:val="22"/>
-          <w:szCs w:val="22"/>
+          <w:rStyle w:val="AttributeTok"/>
         </w:rPr>
       </w:pPr>
     </w:p>
@@ -25,6 +23,27 @@
 <file path=word/numbering.xml><?xml version="1.0" encoding="utf-8"?>
 <w:numbering xmlns:wpc="http://schemas.microsoft.com/office/word/2010/wordprocessingCanvas" xmlns:cx="http://schemas.microsoft.com/office/drawing/2014/chartex" xmlns:cx1="http://schemas.microsoft.com/office/drawing/2015/9/8/chartex" xmlns:cx2="http://schemas.microsoft.com/office/drawing/2015/10/21/chartex" xmlns:cx3="http://schemas.microsoft.com/office/drawing/2016/5/9/chartex" xmlns:cx4="http://schemas.microsoft.com/office/drawing/2016/5/10/chartex" xmlns:cx5="http://schemas.microsoft.com/office/drawing/2016/5/11/chartex" xmlns:cx6="http://schemas.microsoft.com/office/drawing/2016/5/12/chartex" xmlns:cx7="http://schemas.microsoft.com/office/drawing/2016/5/13/chartex" xmlns:cx8="http://schemas.microsoft.com/office/drawing/2016/5/14/chartex" xmlns:mc="http://schemas.openxmlformats.org/markup-compatibility/2006" xmlns:aink="http://schemas.microsoft.com/office/drawing/2016/ink" xmlns:am3d="http://schemas.microsoft.com/office/drawing/2017/model3d" xmlns:o="urn:schemas-microsoft-com:office:office" xmlns:oel="http://schemas.microsoft.com/office/2019/extlst" xmlns:r="http://schemas.openxmlformats.org/officeDocument/2006/relationships" xmlns:m="http://schemas.openxmlformats.org/officeDocument/2006/math" xmlns:v="urn:schemas-microsoft-com:vml" xmlns:wp14="http://schemas.microsoft.com/office/word/2010/wordprocessingDrawing" xmlns:wp="http://schemas.openxmlformats.org/drawingml/2006/wordprocessingDrawing" xmlns:w10="urn:schemas-microsoft-com:office:word" xmlns:w="http://schemas.openxmlformats.org/wordprocessingml/2006/main" xmlns:w14="http://schemas.microsoft.com/office/word/2010/wordml" xmlns:w15="http://schemas.microsoft.com/office/word/2012/wordml" xmlns:w16cex="http://schemas.microsoft.com/office/word/2018/wordml/cex" xmlns:w16cid="http://schemas.microsoft.com/office/word/2016/wordml/cid" xmlns:w16="http://schemas.microsoft.com/office/word/2018/wordml" xmlns:w16du="http://schemas.microsoft.com/office/word/2023/wordml/word16du" xmlns:w16sdtdh="http://schemas.microsoft.com/office/word/2020/wordml/sdtdatahash" xmlns:w16sdtfl="http://schemas.microsoft.com/office/word/2024/wordml/sdtformatlock" xmlns:w16se="http://schemas.microsoft.com/office/word/2015/wordml/symex" xmlns:wpg="http://schemas.microsoft.com/office/word/2010/wordprocessingGroup" xmlns:wpi="http://schemas.microsoft.com/office/word/2010/wordprocessingInk" xmlns:wne="http://schemas.microsoft.com/office/word/2006/wordml" xmlns:wps="http://schemas.microsoft.com/office/word/2010/wordprocessingShape" mc:Ignorable="w14 w15 w16se w16cid w16 w16cex w16sdtdh w16sdtfl w16du wp14">
   <w:abstractNum w:abstractNumId="0" w15:restartNumberingAfterBreak="0">
+    <w:nsid w:val="FFFFFF80"/>
+    <w:multiLevelType w:val="singleLevel"/>
+    <w:tmpl w:val="DC4015CC"/>
+    <w:lvl w:ilvl="0">
+      <w:start w:val="1"/>
+      <w:numFmt w:val="bullet"/>
+      <w:pStyle w:val="ListBullet5"/>
+      <w:lvlText w:val=""/>
+      <w:lvlJc w:val="left"/>
+      <w:pPr>
+        <w:tabs>
+          <w:tab w:val="num" w:pos="1800"/>
+        </w:tabs>
+        <w:ind w:left="1800" w:hanging="360"/>
+      </w:pPr>
+      <w:rPr>
+        <w:rFonts w:ascii="Symbol" w:hAnsi="Symbol" w:hint="default"/>
+      </w:rPr>
+    </w:lvl>
+  </w:abstractNum>
+  <w:abstractNum w:abstractNumId="1" w15:restartNumberingAfterBreak="0">
     <w:nsid w:val="0000A990"/>
     <w:multiLevelType w:val="multilevel"/>
     <w:tmpl w:val="405A099E"/>
@@ -102,6 +121,9 @@
     </w:lvl>
   </w:abstractNum>
   <w:num w:numId="1" w16cid:durableId="1964726315">
+    <w:abstractNumId w:val="1"/>
+  </w:num>
+  <w:num w:numId="2" w16cid:durableId="1288776645">
     <w:abstractNumId w:val="0"/>
   </w:num>
 </w:numbering>
@@ -371,6 +393,14 @@
   <w:style w:type="paragraph" w:default="1" w:styleId="Normal">
     <w:name w:val="Normal"/>
     <w:qFormat/>
+    <w:rsid w:val="0058794B"/>
+    <w:pPr>
+      <w:spacing w:after="0"/>
+    </w:pPr>
+    <w:rPr>
+      <w:rFonts w:ascii="Open Sans" w:hAnsi="Open Sans"/>
+      <w:sz w:val="22"/>
+    </w:rPr>
   </w:style>
   <w:style w:type="paragraph" w:styleId="Heading1">
     <w:name w:val="heading 1"/>
@@ -496,7 +526,7 @@
     <w:pPr>
       <w:keepNext/>
       <w:keepLines/>
-      <w:spacing w:before="40" w:after="0"/>
+      <w:spacing w:before="40"/>
       <w:outlineLvl w:val="5"/>
     </w:pPr>
     <w:rPr>
@@ -519,7 +549,7 @@
     <w:pPr>
       <w:keepNext/>
       <w:keepLines/>
-      <w:spacing w:before="40" w:after="0"/>
+      <w:spacing w:before="40"/>
       <w:outlineLvl w:val="6"/>
     </w:pPr>
     <w:rPr>
@@ -540,7 +570,6 @@
     <w:pPr>
       <w:keepNext/>
       <w:keepLines/>
-      <w:spacing w:after="0"/>
       <w:outlineLvl w:val="7"/>
     </w:pPr>
     <w:rPr>
@@ -563,7 +592,6 @@
     <w:pPr>
       <w:keepNext/>
       <w:keepLines/>
-      <w:spacing w:after="0"/>
       <w:outlineLvl w:val="8"/>
     </w:pPr>
     <w:rPr>
@@ -602,9 +630,7 @@
     <w:name w:val="Body Text"/>
     <w:basedOn w:val="Normal"/>
     <w:qFormat/>
-    <w:pPr>
-      <w:spacing w:before="180" w:after="180"/>
-    </w:pPr>
+    <w:rsid w:val="0058794B"/>
   </w:style>
   <w:style w:type="paragraph" w:customStyle="1" w:styleId="FirstParagraph">
     <w:name w:val="First Paragraph"/>
@@ -719,11 +745,10 @@
     <w:pPr>
       <w:keepNext/>
       <w:keepLines/>
-      <w:spacing w:before="300" w:after="0"/>
+      <w:spacing w:before="300"/>
       <w:jc w:val="center"/>
     </w:pPr>
     <w:rPr>
-      <w:rFonts w:ascii="Open Sans" w:hAnsi="Open Sans"/>
       <w:b/>
       <w:color w:val="000000" w:themeColor="text1"/>
       <w:sz w:val="20"/>
@@ -936,7 +961,6 @@
     <w:pPr>
       <w:keepNext/>
       <w:keepLines/>
-      <w:spacing w:after="0"/>
     </w:pPr>
     <w:rPr>
       <w:b/>
@@ -1353,6 +1377,36 @@
       <w:rFonts w:ascii="Consolas" w:hAnsi="Consolas"/>
       <w:sz w:val="22"/>
       <w:shd w:val="clear" w:color="auto" w:fill="F8F8F8"/>
+    </w:rPr>
+  </w:style>
+  <w:style w:type="paragraph" w:styleId="ListBullet5">
+    <w:name w:val="List Bullet 5"/>
+    <w:basedOn w:val="Normal"/>
+    <w:rsid w:val="0058794B"/>
+    <w:pPr>
+      <w:numPr>
+        <w:numId w:val="2"/>
+      </w:numPr>
+      <w:contextualSpacing/>
+    </w:pPr>
+  </w:style>
+  <w:style w:type="paragraph" w:styleId="BodyText2">
+    <w:name w:val="Body Text 2"/>
+    <w:basedOn w:val="Normal"/>
+    <w:link w:val="BodyText2Char"/>
+    <w:rsid w:val="0058794B"/>
+    <w:pPr>
+      <w:spacing w:line="480" w:lineRule="auto"/>
+    </w:pPr>
+  </w:style>
+  <w:style w:type="character" w:customStyle="1" w:styleId="BodyText2Char">
+    <w:name w:val="Body Text 2 Char"/>
+    <w:basedOn w:val="DefaultParagraphFont"/>
+    <w:link w:val="BodyText2"/>
+    <w:rsid w:val="0058794B"/>
+    <w:rPr>
+      <w:rFonts w:ascii="Open Sans" w:hAnsi="Open Sans"/>
+      <w:sz w:val="22"/>
     </w:rPr>
   </w:style>
 </w:styles>

</xml_diff>